<commit_message>
Cambios a kardex y plan
</commit_message>
<xml_diff>
--- a/Kardex - Formato Alumnos.docx
+++ b/Kardex - Formato Alumnos.docx
@@ -649,8 +649,8 @@
         <w:tblLook w:val="04a0" w:noHBand="0" w:noVBand="1" w:firstColumn="1" w:lastRow="0" w:lastColumn="0" w:firstRow="1"/>
       </w:tblPr>
       <w:tblGrid>
-        <w:gridCol w:w="2859"/>
-        <w:gridCol w:w="6660"/>
+        <w:gridCol w:w="2858"/>
+        <w:gridCol w:w="6661"/>
       </w:tblGrid>
       <w:tr>
         <w:trPr>
@@ -658,7 +658,7 @@
         </w:trPr>
         <w:tc>
           <w:tcPr>
-            <w:tcW w:w="2859" w:type="dxa"/>
+            <w:tcW w:w="2858" w:type="dxa"/>
             <w:tcBorders/>
             <w:shd w:color="auto" w:fill="auto" w:val="clear"/>
           </w:tcPr>
@@ -691,7 +691,7 @@
         </w:tc>
         <w:tc>
           <w:tcPr>
-            <w:tcW w:w="6660" w:type="dxa"/>
+            <w:tcW w:w="6661" w:type="dxa"/>
             <w:tcBorders/>
             <w:shd w:color="auto" w:fill="auto" w:val="clear"/>
           </w:tcPr>
@@ -729,7 +729,7 @@
         </w:trPr>
         <w:tc>
           <w:tcPr>
-            <w:tcW w:w="2859" w:type="dxa"/>
+            <w:tcW w:w="2858" w:type="dxa"/>
             <w:tcBorders/>
             <w:shd w:color="auto" w:fill="auto" w:val="clear"/>
           </w:tcPr>
@@ -762,7 +762,7 @@
         </w:tc>
         <w:tc>
           <w:tcPr>
-            <w:tcW w:w="6660" w:type="dxa"/>
+            <w:tcW w:w="6661" w:type="dxa"/>
             <w:tcBorders/>
             <w:shd w:color="auto" w:fill="auto" w:val="clear"/>
           </w:tcPr>
@@ -800,7 +800,7 @@
         </w:trPr>
         <w:tc>
           <w:tcPr>
-            <w:tcW w:w="2859" w:type="dxa"/>
+            <w:tcW w:w="2858" w:type="dxa"/>
             <w:tcBorders/>
             <w:shd w:color="auto" w:fill="auto" w:val="clear"/>
           </w:tcPr>
@@ -833,7 +833,7 @@
         </w:tc>
         <w:tc>
           <w:tcPr>
-            <w:tcW w:w="6660" w:type="dxa"/>
+            <w:tcW w:w="6661" w:type="dxa"/>
             <w:tcBorders/>
             <w:shd w:color="auto" w:fill="auto" w:val="clear"/>
           </w:tcPr>
@@ -871,7 +871,7 @@
         </w:trPr>
         <w:tc>
           <w:tcPr>
-            <w:tcW w:w="2859" w:type="dxa"/>
+            <w:tcW w:w="2858" w:type="dxa"/>
             <w:tcBorders/>
             <w:shd w:color="auto" w:fill="auto" w:val="clear"/>
           </w:tcPr>
@@ -904,7 +904,7 @@
         </w:tc>
         <w:tc>
           <w:tcPr>
-            <w:tcW w:w="6660" w:type="dxa"/>
+            <w:tcW w:w="6661" w:type="dxa"/>
             <w:tcBorders/>
             <w:shd w:color="auto" w:fill="auto" w:val="clear"/>
           </w:tcPr>
@@ -931,7 +931,106 @@
                 <w:szCs w:val="22"/>
                 <w:lang w:eastAsia="es-MX" w:bidi="ar-SA"/>
               </w:rPr>
-              <w:t xml:space="preserve">El proyecto consiste en la implementación de un sistema didáctico experimental que permite el estudio del fenómeno fluidistico denominado golpe de ariete. El fenómeno es estudiado en dos tramoss de tuberías de PVC de longitud y diámetro determinados. Se colocan 4 sensores de presión MPX10DP y 2 de flujo de caudal YF-S201 a lo largo de las tuberías. Además, se agregan 2 electroválvulas controladas por 2 relevadores JQC3F para activar el paso del líquido al final de cada tubería. El sensado y la actuación de esta parte del proyecto se realizan mediante una tarjeta Arduino mega ADK equipada con un shield de WIFI. Se emplea una tarjeta ESP8266 conectada a un deep-swith de dos posiciones para enviar la señal de activación de las electroválvulas. Para el intercambio de datos se emplea la herramienta ThingSpeak de MathWorks a través de dos canales de comunicación. En uno de ellos se muestran las lecturas de los sensores, mientras que en el otro se utiliza para el control de las electroválvulas de forma separada. Esta herramienta está basada en Mosquitto (MQTT) y es compatible con la tecnología de Arduino y otras tarjetas de desarrollo de electrónica. Se utiliza el modelo IoT para adquirir la señal de los sensores y así crear un modelo matemático del comportamiento del fenómeno físico, que a su vez puede fungir como modelo predictivo del mismo. El modelo matemático como producto de un proceso de optimización computacional a cargo de un algoritmo genético generacional. El algoritmo es alimentado con la base de datos CSV producida en ThingSpeak y fue programado en lenguaje C. El resultado es un modelo matemático en el dominio del tiempo. Representa a un sistema en el dominio del plano complejo, cuyo orden es dos y que tiene polos complejos conjugados cuya parte real es negativa Por lo que el sistema basado en inteligencia artificial ajusta los valores de las constantes de la respuesta del sistema. Así, el sistema presentado permite que los usuarios, estudiantes de licenciatura, puedan accionar los actuadores y modificar las condiciones de operación del sistema como un mecanismo experimental. </w:t>
+              <w:t xml:space="preserve">El proyecto consiste en la implementación de un sistema didáctico experimental que permite el estudio del fenómeno fluidistico denominado golpe de ariete. El fenómeno es estudiado en dos tramoss de tuberías de PVC de longitud y diámetro determinados. Se colocan 4 sensores de presión MPX10DP y 2 de flujo de caudal YF-S201 a lo largo de las tuberías. Además, se agregan 2 electroválvulas controladas por 2 relevadores JQC3F para activar el paso del líquido al final de cada tubería. El sensado y la actuación de esta parte del proyecto se realizan mediante una tarjeta Arduino mega ADK equipada con un shield de WIFI. Se emplea una tarjeta ESP8266 conectada a un deep-swith de dos posiciones para enviar la señal de activación de las electroválvulas. Para el intercambio de datos se emplea la herramienta ThingSpeak de MathWorks a través de dos canales de comunicación. En uno de ellos se muestran las lecturas de los sensores, mientras que en el otro se utiliza para el control de las electroválvulas de forma separada. Esta herramienta está basada en Mosquitto (MQTT) y es compatible con la tecnología de Arduino y otras tarjetas de desarrollo de electrónica. Se utiliza el modelo IoT para adquirir la señal de los sensores y así crear un modelo matemático del comportamiento del fenómeno físico, que a su vez puede </w:t>
+            </w:r>
+            <w:r>
+              <w:rPr>
+                <w:rFonts w:eastAsia="Times New Roman" w:cs="Calibri" w:ascii="Ubuntu Light" w:hAnsi="Ubuntu Light"/>
+                <w:color w:val="767171" w:themeColor="background2" w:themeShade="80"/>
+                <w:kern w:val="0"/>
+                <w:sz w:val="22"/>
+                <w:szCs w:val="22"/>
+                <w:lang w:val="es-MX" w:eastAsia="es-MX" w:bidi="ar-SA"/>
+              </w:rPr>
+              <w:t>ser verificado por los usuarios</w:t>
+            </w:r>
+            <w:r>
+              <w:rPr>
+                <w:rFonts w:eastAsia="Times New Roman" w:cs="Calibri" w:ascii="Ubuntu Light" w:hAnsi="Ubuntu Light"/>
+                <w:color w:val="767171" w:themeColor="background2" w:themeShade="80"/>
+                <w:kern w:val="0"/>
+                <w:sz w:val="22"/>
+                <w:szCs w:val="22"/>
+                <w:lang w:eastAsia="es-MX" w:bidi="ar-SA"/>
+              </w:rPr>
+              <w:t xml:space="preserve">.  El resultado  </w:t>
+            </w:r>
+            <w:r>
+              <w:rPr>
+                <w:rFonts w:eastAsia="Times New Roman" w:cs="Calibri" w:ascii="Ubuntu Light" w:hAnsi="Ubuntu Light"/>
+                <w:color w:val="767171" w:themeColor="background2" w:themeShade="80"/>
+                <w:kern w:val="0"/>
+                <w:sz w:val="22"/>
+                <w:szCs w:val="22"/>
+                <w:lang w:eastAsia="es-MX" w:bidi="ar-SA"/>
+              </w:rPr>
+              <w:t xml:space="preserve">debe ajustarse </w:t>
+            </w:r>
+            <w:r>
+              <w:rPr>
+                <w:rFonts w:eastAsia="Times New Roman" w:cs="Calibri" w:ascii="Ubuntu Light" w:hAnsi="Ubuntu Light"/>
+                <w:color w:val="767171" w:themeColor="background2" w:themeShade="80"/>
+                <w:kern w:val="0"/>
+                <w:sz w:val="22"/>
+                <w:szCs w:val="22"/>
+                <w:lang w:val="es-MX" w:eastAsia="es-MX" w:bidi="ar-SA"/>
+              </w:rPr>
+              <w:t>a</w:t>
+            </w:r>
+            <w:r>
+              <w:rPr>
+                <w:rFonts w:eastAsia="Times New Roman" w:cs="Calibri" w:ascii="Ubuntu Light" w:hAnsi="Ubuntu Light"/>
+                <w:color w:val="767171" w:themeColor="background2" w:themeShade="80"/>
+                <w:kern w:val="0"/>
+                <w:sz w:val="22"/>
+                <w:szCs w:val="22"/>
+                <w:lang w:eastAsia="es-MX" w:bidi="ar-SA"/>
+              </w:rPr>
+              <w:t xml:space="preserve"> un modelo matemático en el dominio del tiempo </w:t>
+            </w:r>
+            <w:r>
+              <w:rPr>
+                <w:rFonts w:eastAsia="Times New Roman" w:cs="Calibri" w:ascii="Ubuntu Light" w:hAnsi="Ubuntu Light"/>
+                <w:color w:val="767171" w:themeColor="background2" w:themeShade="80"/>
+                <w:kern w:val="0"/>
+                <w:sz w:val="22"/>
+                <w:szCs w:val="22"/>
+                <w:lang w:eastAsia="es-MX" w:bidi="ar-SA"/>
+              </w:rPr>
+              <w:t>que</w:t>
+            </w:r>
+            <w:r>
+              <w:rPr>
+                <w:rFonts w:eastAsia="Times New Roman" w:cs="Calibri" w:ascii="Ubuntu Light" w:hAnsi="Ubuntu Light"/>
+                <w:color w:val="767171" w:themeColor="background2" w:themeShade="80"/>
+                <w:kern w:val="0"/>
+                <w:sz w:val="22"/>
+                <w:szCs w:val="22"/>
+                <w:lang w:eastAsia="es-MX" w:bidi="ar-SA"/>
+              </w:rPr>
+              <w:t xml:space="preserve"> </w:t>
+            </w:r>
+            <w:r>
+              <w:rPr>
+                <w:rFonts w:eastAsia="Times New Roman" w:cs="Calibri" w:ascii="Ubuntu Light" w:hAnsi="Ubuntu Light"/>
+                <w:color w:val="767171" w:themeColor="background2" w:themeShade="80"/>
+                <w:kern w:val="0"/>
+                <w:sz w:val="22"/>
+                <w:szCs w:val="22"/>
+                <w:lang w:val="es-MX" w:eastAsia="es-MX" w:bidi="ar-SA"/>
+              </w:rPr>
+              <w:t>r</w:t>
+            </w:r>
+            <w:r>
+              <w:rPr>
+                <w:rFonts w:eastAsia="Times New Roman" w:cs="Calibri" w:ascii="Ubuntu Light" w:hAnsi="Ubuntu Light"/>
+                <w:color w:val="767171" w:themeColor="background2" w:themeShade="80"/>
+                <w:kern w:val="0"/>
+                <w:sz w:val="22"/>
+                <w:szCs w:val="22"/>
+                <w:lang w:eastAsia="es-MX" w:bidi="ar-SA"/>
+              </w:rPr>
+              <w:t xml:space="preserve">epresenta a un sistema en el dominio del plano complejo, cuyo orden es dos y que tiene polos complejos conjugados cuya parte real es negativa. Así, el sistema presentado permite que los usuarios, estudiantes de licenciatura, puedan accionar los actuadores y modificar las condiciones de operación del sistema como un mecanismo experimental. </w:t>
             </w:r>
           </w:p>
         </w:tc>
@@ -942,7 +1041,7 @@
         </w:trPr>
         <w:tc>
           <w:tcPr>
-            <w:tcW w:w="2859" w:type="dxa"/>
+            <w:tcW w:w="2858" w:type="dxa"/>
             <w:tcBorders/>
             <w:shd w:color="auto" w:fill="auto" w:val="clear"/>
           </w:tcPr>
@@ -975,7 +1074,7 @@
         </w:tc>
         <w:tc>
           <w:tcPr>
-            <w:tcW w:w="6660" w:type="dxa"/>
+            <w:tcW w:w="6661" w:type="dxa"/>
             <w:tcBorders/>
             <w:shd w:color="auto" w:fill="auto" w:val="clear"/>
           </w:tcPr>
@@ -1038,7 +1137,7 @@
         </w:trPr>
         <w:tc>
           <w:tcPr>
-            <w:tcW w:w="2859" w:type="dxa"/>
+            <w:tcW w:w="2858" w:type="dxa"/>
             <w:tcBorders/>
             <w:shd w:color="auto" w:fill="auto" w:val="clear"/>
           </w:tcPr>
@@ -1071,7 +1170,7 @@
         </w:tc>
         <w:tc>
           <w:tcPr>
-            <w:tcW w:w="6660" w:type="dxa"/>
+            <w:tcW w:w="6661" w:type="dxa"/>
             <w:tcBorders/>
             <w:shd w:color="auto" w:fill="auto" w:val="clear"/>
           </w:tcPr>
@@ -1134,7 +1233,7 @@
         </w:trPr>
         <w:tc>
           <w:tcPr>
-            <w:tcW w:w="2859" w:type="dxa"/>
+            <w:tcW w:w="2858" w:type="dxa"/>
             <w:tcBorders/>
             <w:shd w:color="auto" w:fill="auto" w:val="clear"/>
           </w:tcPr>
@@ -1167,7 +1266,7 @@
         </w:tc>
         <w:tc>
           <w:tcPr>
-            <w:tcW w:w="6660" w:type="dxa"/>
+            <w:tcW w:w="6661" w:type="dxa"/>
             <w:tcBorders/>
             <w:shd w:color="auto" w:fill="auto" w:val="clear"/>
           </w:tcPr>
@@ -1205,7 +1304,7 @@
         </w:trPr>
         <w:tc>
           <w:tcPr>
-            <w:tcW w:w="2859" w:type="dxa"/>
+            <w:tcW w:w="2858" w:type="dxa"/>
             <w:tcBorders/>
             <w:shd w:color="auto" w:fill="auto" w:val="clear"/>
           </w:tcPr>
@@ -1237,7 +1336,7 @@
         </w:tc>
         <w:tc>
           <w:tcPr>
-            <w:tcW w:w="6660" w:type="dxa"/>
+            <w:tcW w:w="6661" w:type="dxa"/>
             <w:tcBorders/>
             <w:shd w:color="auto" w:fill="auto" w:val="clear"/>
           </w:tcPr>
@@ -1275,7 +1374,7 @@
         </w:trPr>
         <w:tc>
           <w:tcPr>
-            <w:tcW w:w="2859" w:type="dxa"/>
+            <w:tcW w:w="2858" w:type="dxa"/>
             <w:tcBorders/>
             <w:shd w:color="auto" w:fill="auto" w:val="clear"/>
           </w:tcPr>
@@ -1307,7 +1406,7 @@
         </w:tc>
         <w:tc>
           <w:tcPr>
-            <w:tcW w:w="6660" w:type="dxa"/>
+            <w:tcW w:w="6661" w:type="dxa"/>
             <w:tcBorders/>
             <w:shd w:color="auto" w:fill="auto" w:val="clear"/>
           </w:tcPr>
@@ -1326,7 +1425,14 @@
               </w:rPr>
             </w:pPr>
             <w:r>
-              <w:rPr/>
+              <w:rPr>
+                <w:rFonts w:eastAsia="Times New Roman" w:cs="Calibri" w:ascii="Ubuntu Light" w:hAnsi="Ubuntu Light"/>
+                <w:color w:val="767171"/>
+                <w:kern w:val="0"/>
+                <w:sz w:val="22"/>
+                <w:szCs w:val="22"/>
+                <w:lang w:eastAsia="es-MX" w:bidi="ar-SA"/>
+              </w:rPr>
             </w:r>
           </w:p>
           <w:p>
@@ -1388,7 +1494,7 @@
         </w:trPr>
         <w:tc>
           <w:tcPr>
-            <w:tcW w:w="2859" w:type="dxa"/>
+            <w:tcW w:w="2858" w:type="dxa"/>
             <w:tcBorders/>
             <w:shd w:color="auto" w:fill="auto" w:val="clear"/>
           </w:tcPr>
@@ -1421,7 +1527,7 @@
         </w:tc>
         <w:tc>
           <w:tcPr>
-            <w:tcW w:w="6660" w:type="dxa"/>
+            <w:tcW w:w="6661" w:type="dxa"/>
             <w:tcBorders/>
             <w:shd w:color="auto" w:fill="auto" w:val="clear"/>
           </w:tcPr>
@@ -1535,7 +1641,7 @@
         </w:trPr>
         <w:tc>
           <w:tcPr>
-            <w:tcW w:w="2859" w:type="dxa"/>
+            <w:tcW w:w="2858" w:type="dxa"/>
             <w:tcBorders/>
             <w:shd w:color="auto" w:fill="auto" w:val="clear"/>
           </w:tcPr>
@@ -1568,7 +1674,7 @@
         </w:tc>
         <w:tc>
           <w:tcPr>
-            <w:tcW w:w="6660" w:type="dxa"/>
+            <w:tcW w:w="6661" w:type="dxa"/>
             <w:tcBorders/>
             <w:shd w:color="auto" w:fill="auto" w:val="clear"/>
           </w:tcPr>
@@ -1606,7 +1712,7 @@
         </w:trPr>
         <w:tc>
           <w:tcPr>
-            <w:tcW w:w="2859" w:type="dxa"/>
+            <w:tcW w:w="2858" w:type="dxa"/>
             <w:tcBorders/>
             <w:shd w:color="auto" w:fill="auto" w:val="clear"/>
           </w:tcPr>
@@ -1638,7 +1744,7 @@
         </w:tc>
         <w:tc>
           <w:tcPr>
-            <w:tcW w:w="6660" w:type="dxa"/>
+            <w:tcW w:w="6661" w:type="dxa"/>
             <w:tcBorders/>
             <w:shd w:color="auto" w:fill="auto" w:val="clear"/>
           </w:tcPr>
@@ -1676,7 +1782,7 @@
         </w:trPr>
         <w:tc>
           <w:tcPr>
-            <w:tcW w:w="2859" w:type="dxa"/>
+            <w:tcW w:w="2858" w:type="dxa"/>
             <w:tcBorders/>
             <w:shd w:color="auto" w:fill="auto" w:val="clear"/>
           </w:tcPr>
@@ -1708,7 +1814,7 @@
         </w:tc>
         <w:tc>
           <w:tcPr>
-            <w:tcW w:w="6660" w:type="dxa"/>
+            <w:tcW w:w="6661" w:type="dxa"/>
             <w:tcBorders/>
             <w:shd w:color="auto" w:fill="auto" w:val="clear"/>
           </w:tcPr>
@@ -1746,7 +1852,7 @@
         </w:trPr>
         <w:tc>
           <w:tcPr>
-            <w:tcW w:w="2859" w:type="dxa"/>
+            <w:tcW w:w="2858" w:type="dxa"/>
             <w:tcBorders/>
             <w:shd w:color="auto" w:fill="auto" w:val="clear"/>
           </w:tcPr>
@@ -1779,7 +1885,7 @@
         </w:tc>
         <w:tc>
           <w:tcPr>
-            <w:tcW w:w="6660" w:type="dxa"/>
+            <w:tcW w:w="6661" w:type="dxa"/>
             <w:tcBorders/>
             <w:shd w:color="auto" w:fill="auto" w:val="clear"/>
           </w:tcPr>
@@ -1817,7 +1923,7 @@
         </w:trPr>
         <w:tc>
           <w:tcPr>
-            <w:tcW w:w="2859" w:type="dxa"/>
+            <w:tcW w:w="2858" w:type="dxa"/>
             <w:tcBorders/>
             <w:shd w:color="auto" w:fill="auto" w:val="clear"/>
           </w:tcPr>
@@ -1850,7 +1956,7 @@
         </w:tc>
         <w:tc>
           <w:tcPr>
-            <w:tcW w:w="6660" w:type="dxa"/>
+            <w:tcW w:w="6661" w:type="dxa"/>
             <w:tcBorders/>
             <w:shd w:color="auto" w:fill="auto" w:val="clear"/>
           </w:tcPr>
@@ -2099,7 +2205,7 @@
         </w:trPr>
         <w:tc>
           <w:tcPr>
-            <w:tcW w:w="2859" w:type="dxa"/>
+            <w:tcW w:w="2858" w:type="dxa"/>
             <w:tcBorders/>
             <w:shd w:color="auto" w:fill="auto" w:val="clear"/>
           </w:tcPr>
@@ -2132,7 +2238,7 @@
         </w:tc>
         <w:tc>
           <w:tcPr>
-            <w:tcW w:w="6660" w:type="dxa"/>
+            <w:tcW w:w="6661" w:type="dxa"/>
             <w:tcBorders/>
             <w:shd w:color="auto" w:fill="auto" w:val="clear"/>
           </w:tcPr>
@@ -2195,7 +2301,7 @@
         </w:trPr>
         <w:tc>
           <w:tcPr>
-            <w:tcW w:w="2859" w:type="dxa"/>
+            <w:tcW w:w="2858" w:type="dxa"/>
             <w:tcBorders/>
             <w:shd w:color="auto" w:fill="auto" w:val="clear"/>
           </w:tcPr>
@@ -2228,7 +2334,7 @@
         </w:tc>
         <w:tc>
           <w:tcPr>
-            <w:tcW w:w="6660" w:type="dxa"/>
+            <w:tcW w:w="6661" w:type="dxa"/>
             <w:tcBorders/>
             <w:shd w:color="auto" w:fill="auto" w:val="clear"/>
           </w:tcPr>
@@ -2291,7 +2397,7 @@
         </w:trPr>
         <w:tc>
           <w:tcPr>
-            <w:tcW w:w="2859" w:type="dxa"/>
+            <w:tcW w:w="2858" w:type="dxa"/>
             <w:tcBorders/>
             <w:shd w:color="auto" w:fill="auto" w:val="clear"/>
           </w:tcPr>
@@ -2324,7 +2430,7 @@
         </w:tc>
         <w:tc>
           <w:tcPr>
-            <w:tcW w:w="6660" w:type="dxa"/>
+            <w:tcW w:w="6661" w:type="dxa"/>
             <w:tcBorders/>
             <w:shd w:color="auto" w:fill="auto" w:val="clear"/>
           </w:tcPr>
@@ -2387,7 +2493,7 @@
         </w:trPr>
         <w:tc>
           <w:tcPr>
-            <w:tcW w:w="2859" w:type="dxa"/>
+            <w:tcW w:w="2858" w:type="dxa"/>
             <w:tcBorders/>
             <w:shd w:color="auto" w:fill="auto" w:val="clear"/>
           </w:tcPr>
@@ -2420,7 +2526,7 @@
         </w:tc>
         <w:tc>
           <w:tcPr>
-            <w:tcW w:w="6660" w:type="dxa"/>
+            <w:tcW w:w="6661" w:type="dxa"/>
             <w:tcBorders/>
             <w:shd w:color="auto" w:fill="auto" w:val="clear"/>
           </w:tcPr>
@@ -2458,7 +2564,7 @@
         </w:trPr>
         <w:tc>
           <w:tcPr>
-            <w:tcW w:w="2859" w:type="dxa"/>
+            <w:tcW w:w="2858" w:type="dxa"/>
             <w:tcBorders/>
             <w:shd w:color="auto" w:fill="auto" w:val="clear"/>
           </w:tcPr>
@@ -2491,7 +2597,7 @@
         </w:tc>
         <w:tc>
           <w:tcPr>
-            <w:tcW w:w="6660" w:type="dxa"/>
+            <w:tcW w:w="6661" w:type="dxa"/>
             <w:tcBorders/>
             <w:shd w:color="auto" w:fill="auto" w:val="clear"/>
           </w:tcPr>
@@ -2740,13 +2846,6 @@
       <w:fldChar w:fldCharType="end"/>
     </w:r>
     <w:r>
-      <w:rPr>
-        <w:rFonts w:ascii="MicrogrammaDMedExt" w:hAnsi="MicrogrammaDMedExt"/>
-        <w:color w:val="333333"/>
-        <w:spacing w:val="12"/>
-        <w:sz w:val="14"/>
-        <w:szCs w:val="14"/>
-      </w:rPr>
       <w:drawing>
         <wp:anchor behindDoc="1" distT="0" distB="0" distL="114300" distR="114300" simplePos="0" locked="0" layoutInCell="1" allowOverlap="1" relativeHeight="11">
           <wp:simplePos x="0" y="0"/>
@@ -2801,7 +2900,17 @@
         <w:sz w:val="14"/>
         <w:szCs w:val="14"/>
       </w:rPr>
-      <w:t xml:space="preserve">                                                                                                                         55 8590 8505 </w:t>
+      <w:t xml:space="preserve"> </w:t>
+    </w:r>
+    <w:r>
+      <w:rPr>
+        <w:rFonts w:ascii="MicrogrammaDMedExt" w:hAnsi="MicrogrammaDMedExt"/>
+        <w:color w:val="333333"/>
+        <w:spacing w:val="12"/>
+        <w:sz w:val="14"/>
+        <w:szCs w:val="14"/>
+      </w:rPr>
+      <w:t xml:space="preserve">                                                                                                                        55 8590 8505 </w:t>
     </w:r>
   </w:p>
   <w:p>
@@ -3186,7 +3295,6 @@
       <w:rPr>
         <w:rFonts w:ascii="Liberation Serif" w:hAnsi="Liberation Serif" w:eastAsia="Noto Sans CJK SC Regular" w:cs="FreeSans"/>
         <w:kern w:val="2"/>
-        <w:sz w:val="24"/>
         <w:szCs w:val="24"/>
         <w:lang w:val="es-MX" w:eastAsia="zh-CN" w:bidi="hi-IN"/>
       </w:rPr>
@@ -3753,42 +3861,6 @@
       <w:vertAlign w:val="superscript"/>
     </w:rPr>
   </w:style>
-  <w:style w:type="character" w:styleId="Internetlink" w:customStyle="1">
-    <w:name w:val="Hyperlink"/>
-    <w:qFormat/>
-    <w:rPr>
-      <w:color w:val="000080"/>
-      <w:u w:val="single"/>
-    </w:rPr>
-  </w:style>
-  <w:style w:type="character" w:styleId="Textooriginal" w:customStyle="1">
-    <w:name w:val="Texto original"/>
-    <w:qFormat/>
-    <w:rPr>
-      <w:rFonts w:ascii="DejaVu Sans Mono" w:hAnsi="DejaVu Sans Mono" w:eastAsia="DejaVu Sans Mono" w:cs="DejaVu Sans Mono"/>
-    </w:rPr>
-  </w:style>
-  <w:style w:type="character" w:styleId="Enlacedelndice" w:customStyle="1">
-    <w:name w:val="Enlace del índice"/>
-    <w:qFormat/>
-    <w:rPr/>
-  </w:style>
-  <w:style w:type="character" w:styleId="Muydestacado" w:customStyle="1">
-    <w:name w:val="Muy destacado"/>
-    <w:qFormat/>
-    <w:rPr>
-      <w:b/>
-      <w:bCs/>
-    </w:rPr>
-  </w:style>
-  <w:style w:type="character" w:styleId="Destacado">
-    <w:name w:val="Destacado"/>
-    <w:qFormat/>
-    <w:rPr>
-      <w:i/>
-      <w:iCs/>
-    </w:rPr>
-  </w:style>
   <w:style w:type="character" w:styleId="EnlacedeInternet">
     <w:name w:val="Enlace de Internet"/>
     <w:basedOn w:val="DefaultParagraphFont"/>
@@ -3798,6 +3870,34 @@
     <w:rPr>
       <w:color w:val="0563C1" w:themeColor="hyperlink"/>
       <w:u w:val="single"/>
+    </w:rPr>
+  </w:style>
+  <w:style w:type="character" w:styleId="Textooriginal" w:customStyle="1">
+    <w:name w:val="Texto original"/>
+    <w:qFormat/>
+    <w:rPr>
+      <w:rFonts w:ascii="DejaVu Sans Mono" w:hAnsi="DejaVu Sans Mono" w:eastAsia="DejaVu Sans Mono" w:cs="DejaVu Sans Mono"/>
+    </w:rPr>
+  </w:style>
+  <w:style w:type="character" w:styleId="Enlacedelndice" w:customStyle="1">
+    <w:name w:val="Enlace del índice"/>
+    <w:qFormat/>
+    <w:rPr/>
+  </w:style>
+  <w:style w:type="character" w:styleId="Muydestacado" w:customStyle="1">
+    <w:name w:val="Muy destacado"/>
+    <w:qFormat/>
+    <w:rPr>
+      <w:b/>
+      <w:bCs/>
+    </w:rPr>
+  </w:style>
+  <w:style w:type="character" w:styleId="Destacado">
+    <w:name w:val="Destacado"/>
+    <w:qFormat/>
+    <w:rPr>
+      <w:i/>
+      <w:iCs/>
     </w:rPr>
   </w:style>
   <w:style w:type="paragraph" w:styleId="Ttulo" w:customStyle="1">

</xml_diff>